<commit_message>
sucks balls for a final time
</commit_message>
<xml_diff>
--- a/Report.docx
+++ b/Report.docx
@@ -484,7 +484,25 @@
           <w:i/>
           <w:sz w:val="26"/>
         </w:rPr>
-        <w:t xml:space="preserve">after a patient chose a particular healthcare plan, the plan would be updated on their record so that following an appointment the subsequent payment would take into account their specific plan and charge/deduct costs based on this. </w:t>
+        <w:t xml:space="preserve">after a patient chose a </w:t>
+      </w:r>
+      <w:proofErr w:type="gramStart"/>
+      <w:r>
+        <w:rPr>
+          <w:rFonts w:ascii="Arial" w:hAnsi="Arial" w:cs="Arial"/>
+          <w:i/>
+          <w:sz w:val="26"/>
+        </w:rPr>
+        <w:t>particular healthcare</w:t>
+      </w:r>
+      <w:proofErr w:type="gramEnd"/>
+      <w:r>
+        <w:rPr>
+          <w:rFonts w:ascii="Arial" w:hAnsi="Arial" w:cs="Arial"/>
+          <w:i/>
+          <w:sz w:val="26"/>
+        </w:rPr>
+        <w:t xml:space="preserve"> plan, the plan would be updated on their record so that following an appointment the subsequent payment would take into account their specific plan and charge/deduct costs based on this. </w:t>
       </w:r>
       <w:r>
         <w:rPr>
@@ -751,7 +769,7 @@
                     <pic:cNvPicPr/>
                   </pic:nvPicPr>
                   <pic:blipFill>
-                    <a:blip r:embed="rId7">
+                    <a:blip r:embed="rId8">
                       <a:extLst>
                         <a:ext uri="{28A0092B-C50C-407E-A947-70E740481C1C}">
                           <a14:useLocalDpi xmlns:a14="http://schemas.microsoft.com/office/drawing/2010/main"/>
@@ -833,7 +851,7 @@
                     <pic:cNvPicPr/>
                   </pic:nvPicPr>
                   <pic:blipFill>
-                    <a:blip r:embed="rId8">
+                    <a:blip r:embed="rId9">
                       <a:extLst>
                         <a:ext uri="{28A0092B-C50C-407E-A947-70E740481C1C}">
                           <a14:useLocalDpi xmlns:a14="http://schemas.microsoft.com/office/drawing/2010/main" val="0"/>
@@ -969,7 +987,7 @@
                     <pic:cNvPicPr/>
                   </pic:nvPicPr>
                   <pic:blipFill>
-                    <a:blip r:embed="rId9">
+                    <a:blip r:embed="rId10">
                       <a:extLst>
                         <a:ext uri="{28A0092B-C50C-407E-A947-70E740481C1C}">
                           <a14:useLocalDpi xmlns:a14="http://schemas.microsoft.com/office/drawing/2010/main" val="0"/>
@@ -1082,7 +1100,7 @@
                     </pic:cNvPicPr>
                   </pic:nvPicPr>
                   <pic:blipFill>
-                    <a:blip r:embed="rId10" cstate="print">
+                    <a:blip r:embed="rId11" cstate="print">
                       <a:extLst>
                         <a:ext uri="{28A0092B-C50C-407E-A947-70E740481C1C}">
                           <a14:useLocalDpi xmlns:a14="http://schemas.microsoft.com/office/drawing/2010/main"/>
@@ -1129,7 +1147,21 @@
         <w:rPr>
           <w:rFonts w:ascii="Arial" w:hAnsi="Arial" w:cs="Arial"/>
         </w:rPr>
-        <w:t xml:space="preserve">tabs for the secretary to chose. The second is a week schedule for the hygienist. The third is the registration tab, the fourth an appointment booking tab and the last is a holiday booking tab. </w:t>
+        <w:t xml:space="preserve">tabs for the secretary to </w:t>
+      </w:r>
+      <w:proofErr w:type="spellStart"/>
+      <w:r>
+        <w:rPr>
+          <w:rFonts w:ascii="Arial" w:hAnsi="Arial" w:cs="Arial"/>
+        </w:rPr>
+        <w:t>chose</w:t>
+      </w:r>
+      <w:proofErr w:type="spellEnd"/>
+      <w:r>
+        <w:rPr>
+          <w:rFonts w:ascii="Arial" w:hAnsi="Arial" w:cs="Arial"/>
+        </w:rPr>
+        <w:t xml:space="preserve">. The second is a week schedule for the hygienist. The third is the registration tab, the fourth an appointment booking tab and the last is a holiday booking tab. </w:t>
       </w:r>
     </w:p>
     <w:p>
@@ -1180,7 +1212,7 @@
                     </pic:cNvPicPr>
                   </pic:nvPicPr>
                   <pic:blipFill>
-                    <a:blip r:embed="rId11" cstate="print">
+                    <a:blip r:embed="rId12" cstate="print">
                       <a:extLst>
                         <a:ext uri="{28A0092B-C50C-407E-A947-70E740481C1C}">
                           <a14:useLocalDpi xmlns:a14="http://schemas.microsoft.com/office/drawing/2010/main"/>
@@ -1259,7 +1291,7 @@
                     </pic:cNvPicPr>
                   </pic:nvPicPr>
                   <pic:blipFill>
-                    <a:blip r:embed="rId12" cstate="print">
+                    <a:blip r:embed="rId13" cstate="print">
                       <a:extLst>
                         <a:ext uri="{28A0092B-C50C-407E-A947-70E740481C1C}">
                           <a14:useLocalDpi xmlns:a14="http://schemas.microsoft.com/office/drawing/2010/main"/>
@@ -1338,7 +1370,7 @@
                     </pic:cNvPicPr>
                   </pic:nvPicPr>
                   <pic:blipFill>
-                    <a:blip r:embed="rId13" cstate="print">
+                    <a:blip r:embed="rId14" cstate="print">
                       <a:extLst>
                         <a:ext uri="{28A0092B-C50C-407E-A947-70E740481C1C}">
                           <a14:useLocalDpi xmlns:a14="http://schemas.microsoft.com/office/drawing/2010/main"/>
@@ -1417,7 +1449,7 @@
                     </pic:cNvPicPr>
                   </pic:nvPicPr>
                   <pic:blipFill>
-                    <a:blip r:embed="rId14" cstate="print">
+                    <a:blip r:embed="rId15" cstate="print">
                       <a:extLst>
                         <a:ext uri="{28A0092B-C50C-407E-A947-70E740481C1C}">
                           <a14:useLocalDpi xmlns:a14="http://schemas.microsoft.com/office/drawing/2010/main"/>
@@ -1663,7 +1695,7 @@
                     </pic:cNvPicPr>
                   </pic:nvPicPr>
                   <pic:blipFill>
-                    <a:blip r:embed="rId15" cstate="print">
+                    <a:blip r:embed="rId16" cstate="print">
                       <a:extLst>
                         <a:ext uri="{28A0092B-C50C-407E-A947-70E740481C1C}">
                           <a14:useLocalDpi xmlns:a14="http://schemas.microsoft.com/office/drawing/2010/main"/>
@@ -1747,7 +1779,7 @@
                     </pic:cNvPicPr>
                   </pic:nvPicPr>
                   <pic:blipFill>
-                    <a:blip r:embed="rId16" cstate="print">
+                    <a:blip r:embed="rId17" cstate="print">
                       <a:extLst>
                         <a:ext uri="{28A0092B-C50C-407E-A947-70E740481C1C}">
                           <a14:useLocalDpi xmlns:a14="http://schemas.microsoft.com/office/drawing/2010/main"/>
@@ -1785,7 +1817,15 @@
         </w:drawing>
       </w:r>
       <w:r>
-        <w:t xml:space="preserve">After attempting to register Georgia Hardy as a patient in the database, I can check the database and see that she has been added with all the relevant fields. I can also see that she as been given the relevant credits she is owed for the healthcare plan she is on. </w:t>
+        <w:t xml:space="preserve">After attempting to register Georgia Hardy as a patient in the database, I can check the database and see that she has been added with all the relevant fields. I can also see that she </w:t>
+      </w:r>
+      <w:proofErr w:type="spellStart"/>
+      <w:r>
+        <w:t>as</w:t>
+      </w:r>
+      <w:proofErr w:type="spellEnd"/>
+      <w:r>
+        <w:t xml:space="preserve"> been given the relevant credits she is owed for the healthcare plan she is on. </w:t>
       </w:r>
     </w:p>
     <w:p/>
@@ -1842,7 +1882,7 @@
                     </pic:cNvPicPr>
                   </pic:nvPicPr>
                   <pic:blipFill>
-                    <a:blip r:embed="rId17" cstate="print">
+                    <a:blip r:embed="rId18" cstate="print">
                       <a:extLst>
                         <a:ext uri="{28A0092B-C50C-407E-A947-70E740481C1C}">
                           <a14:useLocalDpi xmlns:a14="http://schemas.microsoft.com/office/drawing/2010/main"/>
@@ -1927,7 +1967,7 @@
                     </pic:cNvPicPr>
                   </pic:nvPicPr>
                   <pic:blipFill>
-                    <a:blip r:embed="rId18" cstate="print">
+                    <a:blip r:embed="rId19" cstate="print">
                       <a:extLst>
                         <a:ext uri="{28A0092B-C50C-407E-A947-70E740481C1C}">
                           <a14:useLocalDpi xmlns:a14="http://schemas.microsoft.com/office/drawing/2010/main"/>
@@ -2018,7 +2058,7 @@
                     </pic:cNvPicPr>
                   </pic:nvPicPr>
                   <pic:blipFill>
-                    <a:blip r:embed="rId19" cstate="print">
+                    <a:blip r:embed="rId20" cstate="print">
                       <a:extLst>
                         <a:ext uri="{28A0092B-C50C-407E-A947-70E740481C1C}">
                           <a14:useLocalDpi xmlns:a14="http://schemas.microsoft.com/office/drawing/2010/main"/>
@@ -2103,7 +2143,7 @@
                     </pic:cNvPicPr>
                   </pic:nvPicPr>
                   <pic:blipFill>
-                    <a:blip r:embed="rId20" cstate="print">
+                    <a:blip r:embed="rId21" cstate="print">
                       <a:extLst>
                         <a:ext uri="{28A0092B-C50C-407E-A947-70E740481C1C}">
                           <a14:useLocalDpi xmlns:a14="http://schemas.microsoft.com/office/drawing/2010/main"/>
@@ -2156,7 +2196,10 @@
     <w:p/>
     <w:p/>
     <w:p/>
-    <w:p/>
+    <w:p>
+      <w:bookmarkStart w:id="0" w:name="_GoBack"/>
+    </w:p>
+    <w:bookmarkEnd w:id="0"/>
     <w:p/>
     <w:p/>
     <w:p/>
@@ -2206,7 +2249,7 @@
                     </pic:cNvPicPr>
                   </pic:nvPicPr>
                   <pic:blipFill>
-                    <a:blip r:embed="rId21" cstate="print">
+                    <a:blip r:embed="rId22" cstate="print">
                       <a:extLst>
                         <a:ext uri="{28A0092B-C50C-407E-A947-70E740481C1C}">
                           <a14:useLocalDpi xmlns:a14="http://schemas.microsoft.com/office/drawing/2010/main"/>
@@ -2291,7 +2334,7 @@
                     </pic:cNvPicPr>
                   </pic:nvPicPr>
                   <pic:blipFill>
-                    <a:blip r:embed="rId22" cstate="print">
+                    <a:blip r:embed="rId23" cstate="print">
                       <a:extLst>
                         <a:ext uri="{28A0092B-C50C-407E-A947-70E740481C1C}">
                           <a14:useLocalDpi xmlns:a14="http://schemas.microsoft.com/office/drawing/2010/main"/>
@@ -2424,7 +2467,7 @@
                     <pic:cNvPicPr/>
                   </pic:nvPicPr>
                   <pic:blipFill>
-                    <a:blip r:embed="rId23">
+                    <a:blip r:embed="rId24">
                       <a:extLst>
                         <a:ext uri="{28A0092B-C50C-407E-A947-70E740481C1C}">
                           <a14:useLocalDpi xmlns:a14="http://schemas.microsoft.com/office/drawing/2010/main" val="0"/>
@@ -2495,7 +2538,7 @@
                     </pic:cNvPicPr>
                   </pic:nvPicPr>
                   <pic:blipFill>
-                    <a:blip r:embed="rId24" cstate="print">
+                    <a:blip r:embed="rId25" cstate="print">
                       <a:extLst>
                         <a:ext uri="{28A0092B-C50C-407E-A947-70E740481C1C}">
                           <a14:useLocalDpi xmlns:a14="http://schemas.microsoft.com/office/drawing/2010/main"/>
@@ -2533,13 +2576,29 @@
         </w:drawing>
       </w:r>
       <w:r>
-        <w:t>The dentist filling in the after patient form, indicating the service given and any comments.</w:t>
+        <w:t xml:space="preserve">The dentist filling in the </w:t>
+      </w:r>
+      <w:proofErr w:type="gramStart"/>
+      <w:r>
+        <w:t>after patient</w:t>
+      </w:r>
+      <w:proofErr w:type="gramEnd"/>
+      <w:r>
+        <w:t xml:space="preserve"> form, indicating the service given and any comments.</w:t>
       </w:r>
       <w:r>
         <w:t xml:space="preserve"> </w:t>
       </w:r>
       <w:r>
-        <w:t xml:space="preserve"> It also comes up on the receipt as free due to the fact that the patient is on one of the healthcare plans, and a check-up ‘token’ is removed from their account.</w:t>
+        <w:t xml:space="preserve"> It also comes up on the receipt as free </w:t>
+      </w:r>
+      <w:proofErr w:type="gramStart"/>
+      <w:r>
+        <w:t>due to the fact that</w:t>
+      </w:r>
+      <w:proofErr w:type="gramEnd"/>
+      <w:r>
+        <w:t xml:space="preserve"> the patient is on one of the healthcare plans, and a check-up ‘token’ is removed from their account.</w:t>
       </w:r>
     </w:p>
     <w:p/>
@@ -2607,7 +2666,7 @@
                     </pic:cNvPicPr>
                   </pic:nvPicPr>
                   <pic:blipFill>
-                    <a:blip r:embed="rId25" cstate="print">
+                    <a:blip r:embed="rId26" cstate="print">
                       <a:extLst>
                         <a:ext uri="{28A0092B-C50C-407E-A947-70E740481C1C}">
                           <a14:useLocalDpi xmlns:a14="http://schemas.microsoft.com/office/drawing/2010/main"/>
@@ -2779,8 +2838,6 @@
           <w:u w:val="single"/>
         </w:rPr>
       </w:pPr>
-      <w:bookmarkStart w:id="0" w:name="_GoBack"/>
-      <w:bookmarkEnd w:id="0"/>
     </w:p>
     <w:p>
       <w:pPr>
@@ -4079,6 +4136,8 @@
       </w:pPr>
     </w:p>
     <w:sectPr>
+      <w:headerReference w:type="even" r:id="rId27"/>
+      <w:headerReference w:type="default" r:id="rId28"/>
       <w:pgSz w:w="11900" w:h="16840"/>
       <w:pgMar w:top="1440" w:right="1440" w:bottom="1440" w:left="1440" w:header="720" w:footer="720" w:gutter="0"/>
       <w:cols w:space="720"/>
@@ -4124,6 +4183,95 @@
     </w:p>
   </w:footnote>
 </w:footnotes>
+</file>
+
+<file path=word/header1.xml><?xml version="1.0" encoding="utf-8"?>
+<w:hdr xmlns:wpc="http://schemas.microsoft.com/office/word/2010/wordprocessingCanvas" xmlns:mo="http://schemas.microsoft.com/office/mac/office/2008/main" xmlns:mc="http://schemas.openxmlformats.org/markup-compatibility/2006" xmlns:mv="urn:schemas-microsoft-com:mac:vml" xmlns:o="urn:schemas-microsoft-com:office:office" xmlns:r="http://schemas.openxmlformats.org/officeDocument/2006/relationships" xmlns:m="http://schemas.openxmlformats.org/officeDocument/2006/math" xmlns:v="urn:schemas-microsoft-com:vml" xmlns:wp14="http://schemas.microsoft.com/office/word/2010/wordprocessingDrawing" xmlns:wp="http://schemas.openxmlformats.org/drawingml/2006/wordprocessingDrawing" xmlns:w10="urn:schemas-microsoft-com:office:word" xmlns:w="http://schemas.openxmlformats.org/wordprocessingml/2006/main" xmlns:w14="http://schemas.microsoft.com/office/word/2010/wordml" xmlns:w15="http://schemas.microsoft.com/office/word/2012/wordml" xmlns:wpg="http://schemas.microsoft.com/office/word/2010/wordprocessingGroup" xmlns:wpi="http://schemas.microsoft.com/office/word/2010/wordprocessingInk" xmlns:wne="http://schemas.microsoft.com/office/word/2006/wordml" xmlns:wps="http://schemas.microsoft.com/office/word/2010/wordprocessingShape" mc:Ignorable="w14 w15 wp14">
+  <w:p>
+    <w:pPr>
+      <w:pStyle w:val="Header"/>
+      <w:framePr w:wrap="none" w:vAnchor="text" w:hAnchor="margin" w:xAlign="right" w:y="1"/>
+      <w:rPr>
+        <w:rStyle w:val="PageNumber"/>
+      </w:rPr>
+    </w:pPr>
+    <w:r>
+      <w:rPr>
+        <w:rStyle w:val="PageNumber"/>
+      </w:rPr>
+      <w:fldChar w:fldCharType="begin"/>
+    </w:r>
+    <w:r>
+      <w:rPr>
+        <w:rStyle w:val="PageNumber"/>
+      </w:rPr>
+      <w:instrText xml:space="preserve">PAGE  </w:instrText>
+    </w:r>
+    <w:r>
+      <w:rPr>
+        <w:rStyle w:val="PageNumber"/>
+      </w:rPr>
+      <w:fldChar w:fldCharType="end"/>
+    </w:r>
+  </w:p>
+  <w:p>
+    <w:pPr>
+      <w:pStyle w:val="Header"/>
+      <w:ind w:right="360"/>
+    </w:pPr>
+  </w:p>
+</w:hdr>
+</file>
+
+<file path=word/header2.xml><?xml version="1.0" encoding="utf-8"?>
+<w:hdr xmlns:wpc="http://schemas.microsoft.com/office/word/2010/wordprocessingCanvas" xmlns:mo="http://schemas.microsoft.com/office/mac/office/2008/main" xmlns:mc="http://schemas.openxmlformats.org/markup-compatibility/2006" xmlns:mv="urn:schemas-microsoft-com:mac:vml" xmlns:o="urn:schemas-microsoft-com:office:office" xmlns:r="http://schemas.openxmlformats.org/officeDocument/2006/relationships" xmlns:m="http://schemas.openxmlformats.org/officeDocument/2006/math" xmlns:v="urn:schemas-microsoft-com:vml" xmlns:wp14="http://schemas.microsoft.com/office/word/2010/wordprocessingDrawing" xmlns:wp="http://schemas.openxmlformats.org/drawingml/2006/wordprocessingDrawing" xmlns:w10="urn:schemas-microsoft-com:office:word" xmlns:w="http://schemas.openxmlformats.org/wordprocessingml/2006/main" xmlns:w14="http://schemas.microsoft.com/office/word/2010/wordml" xmlns:w15="http://schemas.microsoft.com/office/word/2012/wordml" xmlns:wpg="http://schemas.microsoft.com/office/word/2010/wordprocessingGroup" xmlns:wpi="http://schemas.microsoft.com/office/word/2010/wordprocessingInk" xmlns:wne="http://schemas.microsoft.com/office/word/2006/wordml" xmlns:wps="http://schemas.microsoft.com/office/word/2010/wordprocessingShape" mc:Ignorable="w14 w15 wp14">
+  <w:p>
+    <w:pPr>
+      <w:pStyle w:val="Header"/>
+      <w:framePr w:wrap="none" w:vAnchor="text" w:hAnchor="margin" w:xAlign="right" w:y="1"/>
+      <w:rPr>
+        <w:rStyle w:val="PageNumber"/>
+      </w:rPr>
+    </w:pPr>
+    <w:r>
+      <w:rPr>
+        <w:rStyle w:val="PageNumber"/>
+      </w:rPr>
+      <w:fldChar w:fldCharType="begin"/>
+    </w:r>
+    <w:r>
+      <w:rPr>
+        <w:rStyle w:val="PageNumber"/>
+      </w:rPr>
+      <w:instrText xml:space="preserve">PAGE  </w:instrText>
+    </w:r>
+    <w:r>
+      <w:rPr>
+        <w:rStyle w:val="PageNumber"/>
+      </w:rPr>
+      <w:fldChar w:fldCharType="separate"/>
+    </w:r>
+    <w:r>
+      <w:rPr>
+        <w:rStyle w:val="PageNumber"/>
+        <w:noProof/>
+      </w:rPr>
+      <w:t>7</w:t>
+    </w:r>
+    <w:r>
+      <w:rPr>
+        <w:rStyle w:val="PageNumber"/>
+      </w:rPr>
+      <w:fldChar w:fldCharType="end"/>
+    </w:r>
+  </w:p>
+  <w:p>
+    <w:pPr>
+      <w:pStyle w:val="Header"/>
+      <w:ind w:right="360"/>
+    </w:pPr>
+  </w:p>
+</w:hdr>
 </file>
 
 <file path=word/numbering.xml><?xml version="1.0" encoding="utf-8"?>
@@ -5162,6 +5310,14 @@
       <w:szCs w:val="18"/>
     </w:rPr>
   </w:style>
+  <w:style w:type="character" w:styleId="PageNumber">
+    <w:name w:val="page number"/>
+    <w:basedOn w:val="DefaultParagraphFont"/>
+    <w:uiPriority w:val="99"/>
+    <w:semiHidden/>
+    <w:unhideWhenUsed/>
+    <w:rsid w:val="00843FD3"/>
+  </w:style>
 </w:styles>
 </file>
 
@@ -5424,4 +5580,16 @@
     </a:ext>
   </a:extLst>
 </a:theme>
+</file>
+
+<file path=customXml/item1.xml><?xml version="1.0" encoding="utf-8"?>
+<b:Sources xmlns:b="http://schemas.openxmlformats.org/officeDocument/2006/bibliography" xmlns="http://schemas.openxmlformats.org/officeDocument/2006/bibliography" SelectedStyle="/APASixthEditionOfficeOnline.xsl" StyleName="APA"/>
+</file>
+
+<file path=customXml/itemProps1.xml><?xml version="1.0" encoding="utf-8"?>
+<ds:datastoreItem xmlns:ds="http://schemas.openxmlformats.org/officeDocument/2006/customXml" ds:itemID="{501284CD-2202-FF40-9719-D13AB87A6048}">
+  <ds:schemaRefs>
+    <ds:schemaRef ds:uri="http://schemas.openxmlformats.org/officeDocument/2006/bibliography"/>
+  </ds:schemaRefs>
+</ds:datastoreItem>
 </file>
</xml_diff>